<commit_message>
final commit for templates since 2.30
</commit_message>
<xml_diff>
--- a/templates/report.docx
+++ b/templates/report.docx
@@ -188,7 +188,7 @@
           </mc:Choice>
           <mc:Fallback>
             <w:pict>
-              <v:group w14:anchorId="4E1B29F0" id="Group 11" o:spid="_x0000_s1026" alt="Hexagonal shapes" style="position:absolute;margin-left:322.3pt;margin-top:-127.95pt;width:343.55pt;height:376.3pt;z-index:251655680" coordsize="43631,47788" o:gfxdata="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">
+              <v:group w14:anchorId="4130EDFE" id="Group 11" o:spid="_x0000_s1026" alt="Hexagonal shapes" style="position:absolute;margin-left:322.3pt;margin-top:-127.95pt;width:343.55pt;height:376.3pt;z-index:251655680" coordsize="43631,47788" o:gfxdata="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">
                 <v:shapetype id="_x0000_t75" coordsize="21600,21600" o:spt="75" o:preferrelative="t" path="m@4@5l@4@11@9@11@9@5xe" filled="f" stroked="f">
                   <v:stroke joinstyle="miter"/>
                   <v:formulas>
@@ -1000,9 +1000,9 @@
           <w:szCs w:val="40"/>
           <w:lang w:val="en-US"/>
         </w:rPr>
-        <w:t>{{ currentdate</w:t>
-      </w:r>
-      <w:proofErr w:type="gramEnd"/>
+        <w:t xml:space="preserve">{{ </w:t>
+      </w:r>
+      <w:proofErr w:type="spellStart"/>
       <w:r>
         <w:rPr>
           <w:rFonts w:ascii="Times New Roman" w:hAnsi="Times New Roman" w:cs="Times New Roman"/>
@@ -1012,9 +1012,9 @@
           <w:szCs w:val="40"/>
           <w:lang w:val="en-US"/>
         </w:rPr>
-        <w:t>.</w:t>
-      </w:r>
-      <w:proofErr w:type="gramStart"/>
+        <w:t>currentdate</w:t>
+      </w:r>
+      <w:proofErr w:type="gramEnd"/>
       <w:r>
         <w:rPr>
           <w:rFonts w:ascii="Times New Roman" w:hAnsi="Times New Roman" w:cs="Times New Roman"/>
@@ -1024,7 +1024,31 @@
           <w:szCs w:val="40"/>
           <w:lang w:val="en-US"/>
         </w:rPr>
-        <w:t>strftime(</w:t>
+        <w:t>.</w:t>
+      </w:r>
+      <w:proofErr w:type="gramStart"/>
+      <w:r>
+        <w:rPr>
+          <w:rFonts w:ascii="Times New Roman" w:hAnsi="Times New Roman" w:cs="Times New Roman"/>
+          <w:b/>
+          <w:bCs/>
+          <w:sz w:val="40"/>
+          <w:szCs w:val="40"/>
+          <w:lang w:val="en-US"/>
+        </w:rPr>
+        <w:t>strftime</w:t>
+      </w:r>
+      <w:proofErr w:type="spellEnd"/>
+      <w:r>
+        <w:rPr>
+          <w:rFonts w:ascii="Times New Roman" w:hAnsi="Times New Roman" w:cs="Times New Roman"/>
+          <w:b/>
+          <w:bCs/>
+          <w:sz w:val="40"/>
+          <w:szCs w:val="40"/>
+          <w:lang w:val="en-US"/>
+        </w:rPr>
+        <w:t>(</w:t>
       </w:r>
       <w:proofErr w:type="gramEnd"/>
       <w:r>
@@ -1501,9 +1525,9 @@
                 <w:szCs w:val="32"/>
                 <w:lang w:val="en-US"/>
               </w:rPr>
-              <w:t>{{ Report</w:t>
-            </w:r>
-            <w:proofErr w:type="gramEnd"/>
+              <w:t xml:space="preserve">{{ </w:t>
+            </w:r>
+            <w:proofErr w:type="spellStart"/>
             <w:r>
               <w:rPr>
                 <w:rFonts w:ascii="Times New Roman" w:hAnsi="Times New Roman" w:cs="Times New Roman"/>
@@ -1512,9 +1536,9 @@
                 <w:szCs w:val="32"/>
                 <w:lang w:val="en-US"/>
               </w:rPr>
-              <w:t>_</w:t>
-            </w:r>
-            <w:proofErr w:type="gramStart"/>
+              <w:t>Report</w:t>
+            </w:r>
+            <w:proofErr w:type="gramEnd"/>
             <w:r>
               <w:rPr>
                 <w:rFonts w:ascii="Times New Roman" w:hAnsi="Times New Roman" w:cs="Times New Roman"/>
@@ -1523,7 +1547,29 @@
                 <w:szCs w:val="32"/>
                 <w:lang w:val="en-US"/>
               </w:rPr>
-              <w:t>type }</w:t>
+              <w:t>_</w:t>
+            </w:r>
+            <w:proofErr w:type="gramStart"/>
+            <w:r>
+              <w:rPr>
+                <w:rFonts w:ascii="Times New Roman" w:hAnsi="Times New Roman" w:cs="Times New Roman"/>
+                <w:bCs/>
+                <w:sz w:val="32"/>
+                <w:szCs w:val="32"/>
+                <w:lang w:val="en-US"/>
+              </w:rPr>
+              <w:t>type</w:t>
+            </w:r>
+            <w:proofErr w:type="spellEnd"/>
+            <w:r>
+              <w:rPr>
+                <w:rFonts w:ascii="Times New Roman" w:hAnsi="Times New Roman" w:cs="Times New Roman"/>
+                <w:bCs/>
+                <w:sz w:val="32"/>
+                <w:szCs w:val="32"/>
+                <w:lang w:val="en-US"/>
+              </w:rPr>
+              <w:t xml:space="preserve"> }</w:t>
             </w:r>
             <w:proofErr w:type="gramEnd"/>
             <w:r>
@@ -4706,7 +4752,15 @@
       </w:r>
       <w:r>
         <w:br/>
-        <w:t>{% for user in projectmanagers %}</w:t>
+        <w:t xml:space="preserve">{% for user in </w:t>
+      </w:r>
+      <w:proofErr w:type="spellStart"/>
+      <w:r>
+        <w:t>projectmanagers</w:t>
+      </w:r>
+      <w:proofErr w:type="spellEnd"/>
+      <w:r>
+        <w:t xml:space="preserve"> %}</w:t>
       </w:r>
       <w:r>
         <w:br/>
@@ -4958,11 +5012,19 @@
             </w:pPr>
             <w:proofErr w:type="gramStart"/>
             <w:r>
-              <w:t>{{ loop</w:t>
+              <w:t xml:space="preserve">{{ </w:t>
+            </w:r>
+            <w:proofErr w:type="spellStart"/>
+            <w:r>
+              <w:t>loop</w:t>
             </w:r>
             <w:proofErr w:type="gramEnd"/>
             <w:r>
-              <w:t>.index }}</w:t>
+              <w:t>.index</w:t>
+            </w:r>
+            <w:proofErr w:type="spellEnd"/>
+            <w:r>
+              <w:t xml:space="preserve"> }}</w:t>
             </w:r>
           </w:p>
         </w:tc>
@@ -4984,11 +5046,19 @@
             </w:pPr>
             <w:proofErr w:type="gramStart"/>
             <w:r>
-              <w:t>{{ user</w:t>
+              <w:t xml:space="preserve">{{ </w:t>
+            </w:r>
+            <w:proofErr w:type="spellStart"/>
+            <w:r>
+              <w:t>user</w:t>
             </w:r>
             <w:proofErr w:type="gramEnd"/>
             <w:r>
-              <w:t>.full_name }}</w:t>
+              <w:t>.full_name</w:t>
+            </w:r>
+            <w:proofErr w:type="spellEnd"/>
+            <w:r>
+              <w:t xml:space="preserve"> }}</w:t>
             </w:r>
           </w:p>
         </w:tc>
@@ -5010,7 +5080,11 @@
             </w:pPr>
             <w:proofErr w:type="gramStart"/>
             <w:r>
-              <w:t>{{ user</w:t>
+              <w:t xml:space="preserve">{{ </w:t>
+            </w:r>
+            <w:proofErr w:type="spellStart"/>
+            <w:r>
+              <w:t>user</w:t>
             </w:r>
             <w:proofErr w:type="gramEnd"/>
             <w:r>
@@ -5018,7 +5092,11 @@
             </w:r>
             <w:proofErr w:type="gramStart"/>
             <w:r>
-              <w:t>position }</w:t>
+              <w:t>position</w:t>
+            </w:r>
+            <w:proofErr w:type="spellEnd"/>
+            <w:r>
+              <w:t xml:space="preserve"> }</w:t>
             </w:r>
             <w:proofErr w:type="gramEnd"/>
             <w:r>
@@ -5042,11 +5120,19 @@
             </w:pPr>
             <w:proofErr w:type="gramStart"/>
             <w:r>
-              <w:t>{{ user</w:t>
+              <w:t xml:space="preserve">{{ </w:t>
+            </w:r>
+            <w:proofErr w:type="spellStart"/>
+            <w:r>
+              <w:t>user</w:t>
             </w:r>
             <w:proofErr w:type="gramEnd"/>
             <w:r>
-              <w:t>.email }}</w:t>
+              <w:t>.email</w:t>
+            </w:r>
+            <w:proofErr w:type="spellEnd"/>
+            <w:r>
+              <w:t xml:space="preserve"> }}</w:t>
             </w:r>
           </w:p>
         </w:tc>
@@ -5073,11 +5159,19 @@
             </w:pPr>
             <w:proofErr w:type="gramStart"/>
             <w:r>
-              <w:t>{{ user</w:t>
+              <w:t xml:space="preserve">{{ </w:t>
+            </w:r>
+            <w:proofErr w:type="spellStart"/>
+            <w:r>
+              <w:t>user</w:t>
             </w:r>
             <w:proofErr w:type="gramEnd"/>
             <w:r>
-              <w:t>.certifications }}</w:t>
+              <w:t>.certifications</w:t>
+            </w:r>
+            <w:proofErr w:type="spellEnd"/>
+            <w:r>
+              <w:t xml:space="preserve"> }}</w:t>
             </w:r>
           </w:p>
         </w:tc>
@@ -5148,7 +5242,15 @@
               <w:jc w:val="both"/>
             </w:pPr>
             <w:r>
-              <w:t>{% endfor %}</w:t>
+              <w:t xml:space="preserve">{% </w:t>
+            </w:r>
+            <w:proofErr w:type="spellStart"/>
+            <w:r>
+              <w:t>endfor</w:t>
+            </w:r>
+            <w:proofErr w:type="spellEnd"/>
+            <w:r>
+              <w:t xml:space="preserve"> %}</w:t>
             </w:r>
           </w:p>
         </w:tc>
@@ -6203,6 +6305,7 @@
                 <w:szCs w:val="24"/>
               </w:rPr>
             </w:pPr>
+            <w:proofErr w:type="spellStart"/>
             <w:r>
               <w:rPr>
                 <w:rFonts w:ascii="Times New Roman" w:hAnsi="Times New Roman" w:cs="Times New Roman"/>
@@ -6213,6 +6316,7 @@
               </w:rPr>
               <w:t>BurpSuite</w:t>
             </w:r>
+            <w:proofErr w:type="spellEnd"/>
           </w:p>
         </w:tc>
         <w:tc>
@@ -9000,7 +9104,20 @@
                 <w:szCs w:val="24"/>
                 <w:lang w:val="en-US" w:eastAsia="en-IN"/>
               </w:rPr>
-              <w:t>{{ vulnerability</w:t>
+              <w:t xml:space="preserve">{{ </w:t>
+            </w:r>
+            <w:proofErr w:type="spellStart"/>
+            <w:r>
+              <w:rPr>
+                <w:rFonts w:ascii="Times New Roman" w:eastAsia="Times New Roman" w:hAnsi="Times New Roman" w:cs="Times New Roman"/>
+                <w:b/>
+                <w:bCs/>
+                <w:color w:val="000000"/>
+                <w:sz w:val="24"/>
+                <w:szCs w:val="24"/>
+                <w:lang w:val="en-US" w:eastAsia="en-IN"/>
+              </w:rPr>
+              <w:t>vulnerability</w:t>
             </w:r>
             <w:proofErr w:type="gramEnd"/>
             <w:r>
@@ -9013,7 +9130,20 @@
                 <w:szCs w:val="24"/>
                 <w:lang w:val="en-US" w:eastAsia="en-IN"/>
               </w:rPr>
-              <w:t>.vulnerabilityname }}</w:t>
+              <w:t>.vulnerabilityname</w:t>
+            </w:r>
+            <w:proofErr w:type="spellEnd"/>
+            <w:r>
+              <w:rPr>
+                <w:rFonts w:ascii="Times New Roman" w:eastAsia="Times New Roman" w:hAnsi="Times New Roman" w:cs="Times New Roman"/>
+                <w:b/>
+                <w:bCs/>
+                <w:color w:val="000000"/>
+                <w:sz w:val="24"/>
+                <w:szCs w:val="24"/>
+                <w:lang w:val="en-US" w:eastAsia="en-IN"/>
+              </w:rPr>
+              <w:t xml:space="preserve"> }}</w:t>
             </w:r>
           </w:p>
         </w:tc>
@@ -9281,6 +9411,7 @@
         </w:rPr>
         <w:t xml:space="preserve">{% </w:t>
       </w:r>
+      <w:proofErr w:type="spellStart"/>
       <w:r>
         <w:rPr>
           <w:rFonts w:ascii="Times New Roman" w:hAnsi="Times New Roman" w:cs="Times New Roman"/>
@@ -9288,8 +9419,9 @@
           <w:szCs w:val="21"/>
           <w:lang w:val="en-US"/>
         </w:rPr>
-        <w:t>end for</w:t>
-      </w:r>
+        <w:t>endfor</w:t>
+      </w:r>
+      <w:proofErr w:type="spellEnd"/>
       <w:r>
         <w:rPr>
           <w:rFonts w:ascii="Times New Roman" w:hAnsi="Times New Roman" w:cs="Times New Roman"/>
@@ -9483,7 +9615,20 @@
                 <w:szCs w:val="24"/>
                 <w:lang w:val="en-US" w:eastAsia="en-IN"/>
               </w:rPr>
-              <w:t>{{ vulnerability</w:t>
+              <w:t xml:space="preserve">{{ </w:t>
+            </w:r>
+            <w:proofErr w:type="spellStart"/>
+            <w:r>
+              <w:rPr>
+                <w:rFonts w:ascii="Times New Roman" w:eastAsia="Times New Roman" w:hAnsi="Times New Roman" w:cs="Times New Roman"/>
+                <w:b/>
+                <w:bCs/>
+                <w:color w:val="000000"/>
+                <w:sz w:val="24"/>
+                <w:szCs w:val="24"/>
+                <w:lang w:val="en-US" w:eastAsia="en-IN"/>
+              </w:rPr>
+              <w:t>vulnerability</w:t>
             </w:r>
             <w:proofErr w:type="gramEnd"/>
             <w:r>
@@ -9496,7 +9641,20 @@
                 <w:szCs w:val="24"/>
                 <w:lang w:val="en-US" w:eastAsia="en-IN"/>
               </w:rPr>
-              <w:t>.vulnerabilityname }}</w:t>
+              <w:t>.vulnerabilityname</w:t>
+            </w:r>
+            <w:proofErr w:type="spellEnd"/>
+            <w:r>
+              <w:rPr>
+                <w:rFonts w:ascii="Times New Roman" w:eastAsia="Times New Roman" w:hAnsi="Times New Roman" w:cs="Times New Roman"/>
+                <w:b/>
+                <w:bCs/>
+                <w:color w:val="000000"/>
+                <w:sz w:val="24"/>
+                <w:szCs w:val="24"/>
+                <w:lang w:val="en-US" w:eastAsia="en-IN"/>
+              </w:rPr>
+              <w:t xml:space="preserve"> }}</w:t>
             </w:r>
           </w:p>
         </w:tc>
@@ -9785,9 +9943,9 @@
                 <w:u w:val="single"/>
                 <w:lang w:val="en-US"/>
               </w:rPr>
-              <w:t>{{ vulnerability</w:t>
-            </w:r>
-            <w:proofErr w:type="gramEnd"/>
+              <w:t xml:space="preserve">{{ </w:t>
+            </w:r>
+            <w:proofErr w:type="spellStart"/>
             <w:r>
               <w:rPr>
                 <w:rFonts w:ascii="Times New Roman" w:hAnsi="Times New Roman" w:cs="Times New Roman"/>
@@ -9799,7 +9957,35 @@
                 <w:u w:val="single"/>
                 <w:lang w:val="en-US"/>
               </w:rPr>
-              <w:t>.vulnerabilityseverity }}</w:t>
+              <w:t>vulnerability</w:t>
+            </w:r>
+            <w:proofErr w:type="gramEnd"/>
+            <w:r>
+              <w:rPr>
+                <w:rFonts w:ascii="Times New Roman" w:hAnsi="Times New Roman" w:cs="Times New Roman"/>
+                <w:b/>
+                <w:bCs/>
+                <w:color w:val="0000FF"/>
+                <w:sz w:val="24"/>
+                <w:szCs w:val="24"/>
+                <w:u w:val="single"/>
+                <w:lang w:val="en-US"/>
+              </w:rPr>
+              <w:t>.vulnerabilityseverity</w:t>
+            </w:r>
+            <w:proofErr w:type="spellEnd"/>
+            <w:r>
+              <w:rPr>
+                <w:rFonts w:ascii="Times New Roman" w:hAnsi="Times New Roman" w:cs="Times New Roman"/>
+                <w:b/>
+                <w:bCs/>
+                <w:color w:val="0000FF"/>
+                <w:sz w:val="24"/>
+                <w:szCs w:val="24"/>
+                <w:u w:val="single"/>
+                <w:lang w:val="en-US"/>
+              </w:rPr>
+              <w:t xml:space="preserve"> }}</w:t>
             </w:r>
           </w:p>
         </w:tc>
@@ -9874,6 +10060,7 @@
               </w:rPr>
               <w:t xml:space="preserve">{{p </w:t>
             </w:r>
+            <w:proofErr w:type="spellStart"/>
             <w:proofErr w:type="gramStart"/>
             <w:r>
               <w:rPr>
@@ -9883,6 +10070,7 @@
               </w:rPr>
               <w:t>vulnerability.vulnerabilitydescription</w:t>
             </w:r>
+            <w:proofErr w:type="spellEnd"/>
             <w:proofErr w:type="gramEnd"/>
             <w:r>
               <w:rPr>
@@ -10021,7 +10209,31 @@
                 <w:szCs w:val="24"/>
                 <w:lang w:val="en-US"/>
               </w:rPr>
-              <w:t>{{p vulnerability.POC }}</w:t>
+              <w:t xml:space="preserve">{{p </w:t>
+            </w:r>
+            <w:proofErr w:type="spellStart"/>
+            <w:r>
+              <w:rPr>
+                <w:rFonts w:ascii="Times New Roman" w:eastAsia="Times New Roman" w:hAnsi="Times New Roman" w:cs="Times New Roman"/>
+                <w:b/>
+                <w:bCs/>
+                <w:sz w:val="24"/>
+                <w:szCs w:val="24"/>
+                <w:lang w:val="en-US"/>
+              </w:rPr>
+              <w:t>vulnerability.POC</w:t>
+            </w:r>
+            <w:proofErr w:type="spellEnd"/>
+            <w:r>
+              <w:rPr>
+                <w:rFonts w:ascii="Times New Roman" w:eastAsia="Times New Roman" w:hAnsi="Times New Roman" w:cs="Times New Roman"/>
+                <w:b/>
+                <w:bCs/>
+                <w:sz w:val="24"/>
+                <w:szCs w:val="24"/>
+                <w:lang w:val="en-US"/>
+              </w:rPr>
+              <w:t xml:space="preserve"> }}</w:t>
             </w:r>
           </w:p>
         </w:tc>
@@ -10076,6 +10288,7 @@
               </w:rPr>
               <w:t xml:space="preserve">{{p </w:t>
             </w:r>
+            <w:proofErr w:type="spellStart"/>
             <w:proofErr w:type="gramStart"/>
             <w:r>
               <w:rPr>
@@ -10087,6 +10300,7 @@
               </w:rPr>
               <w:t>vulnerability.vulnerabilitysolution</w:t>
             </w:r>
+            <w:proofErr w:type="spellEnd"/>
             <w:proofErr w:type="gramEnd"/>
             <w:r>
               <w:rPr>
@@ -10177,6 +10391,7 @@
               </w:rPr>
               <w:t xml:space="preserve">{{p </w:t>
             </w:r>
+            <w:proofErr w:type="spellStart"/>
             <w:proofErr w:type="gramStart"/>
             <w:r>
               <w:rPr>
@@ -10188,6 +10403,7 @@
               </w:rPr>
               <w:t>vulnerability.vulnerabilityreferlnk</w:t>
             </w:r>
+            <w:proofErr w:type="spellEnd"/>
             <w:proofErr w:type="gramEnd"/>
             <w:r>
               <w:rPr>
@@ -10263,6 +10479,7 @@
               </w:rPr>
               <w:t xml:space="preserve">  {% </w:t>
             </w:r>
+            <w:proofErr w:type="spellStart"/>
             <w:proofErr w:type="gramStart"/>
             <w:r>
               <w:rPr>
@@ -10272,7 +10489,18 @@
                 <w:sz w:val="24"/>
                 <w:szCs w:val="24"/>
               </w:rPr>
-              <w:t>endfor  %</w:t>
+              <w:t>endfor</w:t>
+            </w:r>
+            <w:proofErr w:type="spellEnd"/>
+            <w:r>
+              <w:rPr>
+                <w:rFonts w:ascii="Times New Roman" w:hAnsi="Times New Roman" w:cs="Times New Roman"/>
+                <w:b/>
+                <w:bCs/>
+                <w:sz w:val="24"/>
+                <w:szCs w:val="24"/>
+              </w:rPr>
+              <w:t xml:space="preserve">  %</w:t>
             </w:r>
             <w:proofErr w:type="gramEnd"/>
             <w:r>
@@ -11410,9 +11638,9 @@
           <w:szCs w:val="22"/>
           <w:lang w:val="en-US"/>
         </w:rPr>
-        <w:t xml:space="preserve">All Service providers, intermediaries, data centres, body corporate, Virtual Private Server (VPS) providers, Cloud service </w:t>
-      </w:r>
-      <w:proofErr w:type="gramStart"/>
+        <w:t xml:space="preserve">All Service providers, intermediaries, data </w:t>
+      </w:r>
+      <w:proofErr w:type="spellStart"/>
       <w:r>
         <w:rPr>
           <w:rFonts w:ascii="Times New Roman" w:hAnsi="Times New Roman"/>
@@ -11422,9 +11650,9 @@
           <w:szCs w:val="22"/>
           <w:lang w:val="en-US"/>
         </w:rPr>
-        <w:t>providers ,</w:t>
-      </w:r>
-      <w:proofErr w:type="gramEnd"/>
+        <w:t>centres</w:t>
+      </w:r>
+      <w:proofErr w:type="spellEnd"/>
       <w:r>
         <w:rPr>
           <w:rFonts w:ascii="Times New Roman" w:hAnsi="Times New Roman"/>
@@ -11434,7 +11662,55 @@
           <w:szCs w:val="22"/>
           <w:lang w:val="en-US"/>
         </w:rPr>
-        <w:t xml:space="preserve"> VPN Service providers, virtual asset service providers, virtual asset exchange providers, custodian wallet providers and Government organisations shall follow these Cyber Security Directions issued by CERT-In dated 28.4.2022.</w:t>
+        <w:t xml:space="preserve">, body corporate, Virtual Private Server (VPS) providers, Cloud service </w:t>
+      </w:r>
+      <w:proofErr w:type="gramStart"/>
+      <w:r>
+        <w:rPr>
+          <w:rFonts w:ascii="Times New Roman" w:hAnsi="Times New Roman"/>
+          <w:b/>
+          <w:bCs/>
+          <w:sz w:val="28"/>
+          <w:szCs w:val="22"/>
+          <w:lang w:val="en-US"/>
+        </w:rPr>
+        <w:t>providers ,</w:t>
+      </w:r>
+      <w:proofErr w:type="gramEnd"/>
+      <w:r>
+        <w:rPr>
+          <w:rFonts w:ascii="Times New Roman" w:hAnsi="Times New Roman"/>
+          <w:b/>
+          <w:bCs/>
+          <w:sz w:val="28"/>
+          <w:szCs w:val="22"/>
+          <w:lang w:val="en-US"/>
+        </w:rPr>
+        <w:t xml:space="preserve"> VPN Service providers, virtual asset service providers, virtual asset exchange providers, custodian wallet providers and Government </w:t>
+      </w:r>
+      <w:proofErr w:type="spellStart"/>
+      <w:r>
+        <w:rPr>
+          <w:rFonts w:ascii="Times New Roman" w:hAnsi="Times New Roman"/>
+          <w:b/>
+          <w:bCs/>
+          <w:sz w:val="28"/>
+          <w:szCs w:val="22"/>
+          <w:lang w:val="en-US"/>
+        </w:rPr>
+        <w:t>organisations</w:t>
+      </w:r>
+      <w:proofErr w:type="spellEnd"/>
+      <w:r>
+        <w:rPr>
+          <w:rFonts w:ascii="Times New Roman" w:hAnsi="Times New Roman"/>
+          <w:b/>
+          <w:bCs/>
+          <w:sz w:val="28"/>
+          <w:szCs w:val="22"/>
+          <w:lang w:val="en-US"/>
+        </w:rPr>
+        <w:t xml:space="preserve"> shall follow these Cyber Security Directions issued by CERT-In dated 28.4.2022.</w:t>
       </w:r>
     </w:p>
     <w:p>
@@ -11715,9 +11991,9 @@
                 <w:szCs w:val="21"/>
                 <w:lang w:val="en-US"/>
               </w:rPr>
-              <w:t xml:space="preserve">All service providers, intermediaries, data centres, body corporate and Government organisations shall connect to the Network Time Protocol (NTP) Server of National Informatics Centre (NIC) or National Physical Laboratory (NPL) or with NTP servers traceable to these NTP servers, for synchronisation of all their ICT systems clocks. Entities having ICT infrastructure spanning multiple geographies may also use accurate and standard time </w:t>
-            </w:r>
-            <w:proofErr w:type="gramStart"/>
+              <w:t xml:space="preserve">All service providers, intermediaries, data </w:t>
+            </w:r>
+            <w:proofErr w:type="spellStart"/>
             <w:r>
               <w:rPr>
                 <w:rFonts w:ascii="Times New Roman" w:hAnsi="Times New Roman"/>
@@ -11725,9 +12001,9 @@
                 <w:szCs w:val="21"/>
                 <w:lang w:val="en-US"/>
               </w:rPr>
-              <w:t>source</w:t>
-            </w:r>
-            <w:proofErr w:type="gramEnd"/>
+              <w:t>centres</w:t>
+            </w:r>
+            <w:proofErr w:type="spellEnd"/>
             <w:r>
               <w:rPr>
                 <w:rFonts w:ascii="Times New Roman" w:hAnsi="Times New Roman"/>
@@ -11735,9 +12011,9 @@
                 <w:szCs w:val="21"/>
                 <w:lang w:val="en-US"/>
               </w:rPr>
-              <w:t xml:space="preserve"> other than NPL and NIC, however it is to be ensured that their time </w:t>
-            </w:r>
-            <w:proofErr w:type="gramStart"/>
+              <w:t xml:space="preserve">, body corporate and Government </w:t>
+            </w:r>
+            <w:proofErr w:type="spellStart"/>
             <w:r>
               <w:rPr>
                 <w:rFonts w:ascii="Times New Roman" w:hAnsi="Times New Roman"/>
@@ -11745,9 +12021,9 @@
                 <w:szCs w:val="21"/>
                 <w:lang w:val="en-US"/>
               </w:rPr>
-              <w:t>source</w:t>
-            </w:r>
-            <w:proofErr w:type="gramEnd"/>
+              <w:t>organisations</w:t>
+            </w:r>
+            <w:proofErr w:type="spellEnd"/>
             <w:r>
               <w:rPr>
                 <w:rFonts w:ascii="Times New Roman" w:hAnsi="Times New Roman"/>
@@ -11755,39 +12031,19 @@
                 <w:szCs w:val="21"/>
                 <w:lang w:val="en-US"/>
               </w:rPr>
-              <w:t xml:space="preserve"> shall not deviate from NPL and NIC.</w:t>
-            </w:r>
-          </w:p>
-        </w:tc>
-        <w:tc>
-          <w:tcPr>
-            <w:tcW w:w="1608" w:type="pct"/>
-          </w:tcPr>
-          <w:p>
-            <w:pPr>
-              <w:rPr>
-                <w:rFonts w:ascii="Times New Roman" w:hAnsi="Times New Roman"/>
-                <w:sz w:val="21"/>
-                <w:szCs w:val="21"/>
-              </w:rPr>
-            </w:pPr>
-          </w:p>
-        </w:tc>
-      </w:tr>
-      <w:tr>
-        <w:tc>
-          <w:tcPr>
-            <w:tcW w:w="393" w:type="pct"/>
-          </w:tcPr>
-          <w:p>
-            <w:pPr>
+              <w:t xml:space="preserve"> shall connect to the Network Time Protocol (NTP) Server of National Informatics Centre (NIC) or National Physical Laboratory (NPL) or with NTP servers traceable to these NTP servers, for </w:t>
+            </w:r>
+            <w:proofErr w:type="spellStart"/>
+            <w:r>
               <w:rPr>
                 <w:rFonts w:ascii="Times New Roman" w:hAnsi="Times New Roman"/>
                 <w:sz w:val="21"/>
                 <w:szCs w:val="21"/>
                 <w:lang w:val="en-US"/>
               </w:rPr>
-            </w:pPr>
+              <w:t>synchronisation</w:t>
+            </w:r>
+            <w:proofErr w:type="spellEnd"/>
             <w:r>
               <w:rPr>
                 <w:rFonts w:ascii="Times New Roman" w:hAnsi="Times New Roman"/>
@@ -11795,24 +12051,19 @@
                 <w:szCs w:val="21"/>
                 <w:lang w:val="en-US"/>
               </w:rPr>
-              <w:t>2.</w:t>
-            </w:r>
-          </w:p>
-        </w:tc>
-        <w:tc>
-          <w:tcPr>
-            <w:tcW w:w="2997" w:type="pct"/>
-          </w:tcPr>
-          <w:p>
-            <w:pPr>
-              <w:spacing w:after="0"/>
+              <w:t xml:space="preserve"> of all their ICT systems clocks. Entities having ICT infrastructure spanning multiple geographies may also use accurate and standard time </w:t>
+            </w:r>
+            <w:proofErr w:type="gramStart"/>
+            <w:r>
               <w:rPr>
                 <w:rFonts w:ascii="Times New Roman" w:hAnsi="Times New Roman"/>
                 <w:sz w:val="21"/>
                 <w:szCs w:val="21"/>
                 <w:lang w:val="en-US"/>
               </w:rPr>
-            </w:pPr>
+              <w:t>source</w:t>
+            </w:r>
+            <w:proofErr w:type="gramEnd"/>
             <w:r>
               <w:rPr>
                 <w:rFonts w:ascii="Times New Roman" w:hAnsi="Times New Roman"/>
@@ -11820,7 +12071,132 @@
                 <w:szCs w:val="21"/>
                 <w:lang w:val="en-US"/>
               </w:rPr>
-              <w:t>Any service provider, intermediary, data centre, body corporate and Government organisation shall mandatorily report cyber incidents as mentioned in Annexure I to CERT-In within 6 hours of noticing such incidents or being brought to notice about such incidents. The incidents can be reported to CERT-In via email (incident@cert-in.org.in), Phone (1800-11-4949) and Fax (1800-11-6969).</w:t>
+              <w:t xml:space="preserve"> other than NPL and NIC, however it is to be ensured that their time </w:t>
+            </w:r>
+            <w:proofErr w:type="gramStart"/>
+            <w:r>
+              <w:rPr>
+                <w:rFonts w:ascii="Times New Roman" w:hAnsi="Times New Roman"/>
+                <w:sz w:val="21"/>
+                <w:szCs w:val="21"/>
+                <w:lang w:val="en-US"/>
+              </w:rPr>
+              <w:t>source</w:t>
+            </w:r>
+            <w:proofErr w:type="gramEnd"/>
+            <w:r>
+              <w:rPr>
+                <w:rFonts w:ascii="Times New Roman" w:hAnsi="Times New Roman"/>
+                <w:sz w:val="21"/>
+                <w:szCs w:val="21"/>
+                <w:lang w:val="en-US"/>
+              </w:rPr>
+              <w:t xml:space="preserve"> shall not deviate from NPL and NIC.</w:t>
+            </w:r>
+          </w:p>
+        </w:tc>
+        <w:tc>
+          <w:tcPr>
+            <w:tcW w:w="1608" w:type="pct"/>
+          </w:tcPr>
+          <w:p>
+            <w:pPr>
+              <w:rPr>
+                <w:rFonts w:ascii="Times New Roman" w:hAnsi="Times New Roman"/>
+                <w:sz w:val="21"/>
+                <w:szCs w:val="21"/>
+              </w:rPr>
+            </w:pPr>
+          </w:p>
+        </w:tc>
+      </w:tr>
+      <w:tr>
+        <w:tc>
+          <w:tcPr>
+            <w:tcW w:w="393" w:type="pct"/>
+          </w:tcPr>
+          <w:p>
+            <w:pPr>
+              <w:rPr>
+                <w:rFonts w:ascii="Times New Roman" w:hAnsi="Times New Roman"/>
+                <w:sz w:val="21"/>
+                <w:szCs w:val="21"/>
+                <w:lang w:val="en-US"/>
+              </w:rPr>
+            </w:pPr>
+            <w:r>
+              <w:rPr>
+                <w:rFonts w:ascii="Times New Roman" w:hAnsi="Times New Roman"/>
+                <w:sz w:val="21"/>
+                <w:szCs w:val="21"/>
+                <w:lang w:val="en-US"/>
+              </w:rPr>
+              <w:t>2.</w:t>
+            </w:r>
+          </w:p>
+        </w:tc>
+        <w:tc>
+          <w:tcPr>
+            <w:tcW w:w="2997" w:type="pct"/>
+          </w:tcPr>
+          <w:p>
+            <w:pPr>
+              <w:spacing w:after="0"/>
+              <w:rPr>
+                <w:rFonts w:ascii="Times New Roman" w:hAnsi="Times New Roman"/>
+                <w:sz w:val="21"/>
+                <w:szCs w:val="21"/>
+                <w:lang w:val="en-US"/>
+              </w:rPr>
+            </w:pPr>
+            <w:r>
+              <w:rPr>
+                <w:rFonts w:ascii="Times New Roman" w:hAnsi="Times New Roman"/>
+                <w:sz w:val="21"/>
+                <w:szCs w:val="21"/>
+                <w:lang w:val="en-US"/>
+              </w:rPr>
+              <w:t xml:space="preserve">Any service provider, intermediary, data </w:t>
+            </w:r>
+            <w:proofErr w:type="spellStart"/>
+            <w:r>
+              <w:rPr>
+                <w:rFonts w:ascii="Times New Roman" w:hAnsi="Times New Roman"/>
+                <w:sz w:val="21"/>
+                <w:szCs w:val="21"/>
+                <w:lang w:val="en-US"/>
+              </w:rPr>
+              <w:t>centre</w:t>
+            </w:r>
+            <w:proofErr w:type="spellEnd"/>
+            <w:r>
+              <w:rPr>
+                <w:rFonts w:ascii="Times New Roman" w:hAnsi="Times New Roman"/>
+                <w:sz w:val="21"/>
+                <w:szCs w:val="21"/>
+                <w:lang w:val="en-US"/>
+              </w:rPr>
+              <w:t xml:space="preserve">, body corporate and Government </w:t>
+            </w:r>
+            <w:proofErr w:type="spellStart"/>
+            <w:r>
+              <w:rPr>
+                <w:rFonts w:ascii="Times New Roman" w:hAnsi="Times New Roman"/>
+                <w:sz w:val="21"/>
+                <w:szCs w:val="21"/>
+                <w:lang w:val="en-US"/>
+              </w:rPr>
+              <w:t>organisation</w:t>
+            </w:r>
+            <w:proofErr w:type="spellEnd"/>
+            <w:r>
+              <w:rPr>
+                <w:rFonts w:ascii="Times New Roman" w:hAnsi="Times New Roman"/>
+                <w:sz w:val="21"/>
+                <w:szCs w:val="21"/>
+                <w:lang w:val="en-US"/>
+              </w:rPr>
+              <w:t xml:space="preserve"> shall mandatorily report cyber incidents as mentioned in Annexure I to CERT-In within 6 hours of noticing such incidents or being brought to notice about such incidents. The incidents can be reported to CERT-In via email (incident@cert-in.org.in), Phone (1800-11-4949) and Fax (1800-11-6969).</w:t>
             </w:r>
           </w:p>
         </w:tc>
@@ -11888,7 +12264,27 @@
                 <w:szCs w:val="21"/>
                 <w:lang w:val="en-US"/>
               </w:rPr>
-              <w:t>Data Centres, Virtual Private Server (VPS) providers, Cloud Service providers and Virtual Private Network Service (VPN Service) providers, shall be required to register the following accurate information which must be maintained by them for a period of 5 years or longer duration as mandated by the law after any cancellation or withdrawal of the registration:</w:t>
+              <w:t xml:space="preserve">Data </w:t>
+            </w:r>
+            <w:proofErr w:type="spellStart"/>
+            <w:r>
+              <w:rPr>
+                <w:rFonts w:ascii="Times New Roman" w:hAnsi="Times New Roman"/>
+                <w:sz w:val="21"/>
+                <w:szCs w:val="21"/>
+                <w:lang w:val="en-US"/>
+              </w:rPr>
+              <w:t>Centres</w:t>
+            </w:r>
+            <w:proofErr w:type="spellEnd"/>
+            <w:r>
+              <w:rPr>
+                <w:rFonts w:ascii="Times New Roman" w:hAnsi="Times New Roman"/>
+                <w:sz w:val="21"/>
+                <w:szCs w:val="21"/>
+                <w:lang w:val="en-US"/>
+              </w:rPr>
+              <w:t>, Virtual Private Server (VPS) providers, Cloud Service providers and Virtual Private Network Service (VPN Service) providers, shall be required to register the following accurate information which must be maintained by them for a period of 5 years or longer duration as mandated by the law after any cancellation or withdrawal of the registration:</w:t>
             </w:r>
           </w:p>
           <w:p>
@@ -12220,7 +12616,47 @@
                 <w:szCs w:val="21"/>
                 <w:lang w:val="en-US"/>
               </w:rPr>
-              <w:t>All service providers, intermediaries, data centres, body corporate and Government organisations shall mandatorily enable logs of all their ICT systems and maintain them securely for a rolling period of 180 days and the same shall be maintained within the Indian jurisdiction. These should be provided to CERT-In along with reporting of any incident or when ordered / directed by CERT-In.</w:t>
+              <w:t xml:space="preserve">All service providers, intermediaries, data </w:t>
+            </w:r>
+            <w:proofErr w:type="spellStart"/>
+            <w:r>
+              <w:rPr>
+                <w:rFonts w:ascii="Times New Roman" w:hAnsi="Times New Roman"/>
+                <w:sz w:val="21"/>
+                <w:szCs w:val="21"/>
+                <w:lang w:val="en-US"/>
+              </w:rPr>
+              <w:t>centres</w:t>
+            </w:r>
+            <w:proofErr w:type="spellEnd"/>
+            <w:r>
+              <w:rPr>
+                <w:rFonts w:ascii="Times New Roman" w:hAnsi="Times New Roman"/>
+                <w:sz w:val="21"/>
+                <w:szCs w:val="21"/>
+                <w:lang w:val="en-US"/>
+              </w:rPr>
+              <w:t xml:space="preserve">, body corporate and Government </w:t>
+            </w:r>
+            <w:proofErr w:type="spellStart"/>
+            <w:r>
+              <w:rPr>
+                <w:rFonts w:ascii="Times New Roman" w:hAnsi="Times New Roman"/>
+                <w:sz w:val="21"/>
+                <w:szCs w:val="21"/>
+                <w:lang w:val="en-US"/>
+              </w:rPr>
+              <w:t>organisations</w:t>
+            </w:r>
+            <w:proofErr w:type="spellEnd"/>
+            <w:r>
+              <w:rPr>
+                <w:rFonts w:ascii="Times New Roman" w:hAnsi="Times New Roman"/>
+                <w:sz w:val="21"/>
+                <w:szCs w:val="21"/>
+                <w:lang w:val="en-US"/>
+              </w:rPr>
+              <w:t xml:space="preserve"> shall mandatorily enable logs of all their ICT systems and maintain them securely for a rolling period of 180 days and the same shall be maintained within the Indian jurisdiction. These should be provided to CERT-In along with reporting of any incident or when ordered / directed by CERT-In.</w:t>
             </w:r>
           </w:p>
         </w:tc>
@@ -12300,7 +12736,47 @@
                 <w:szCs w:val="21"/>
                 <w:lang w:val="en-US"/>
               </w:rPr>
-              <w:t xml:space="preserve">Point of Contact (PoC) information by Service providers, intermediaries, data centres, body corporate and Government organisations to CERT-In </w:t>
+              <w:t xml:space="preserve">Point of Contact (PoC) information by Service providers, intermediaries, data </w:t>
+            </w:r>
+            <w:proofErr w:type="spellStart"/>
+            <w:r>
+              <w:rPr>
+                <w:rFonts w:ascii="Times New Roman" w:hAnsi="Times New Roman"/>
+                <w:sz w:val="21"/>
+                <w:szCs w:val="21"/>
+                <w:lang w:val="en-US"/>
+              </w:rPr>
+              <w:t>centres</w:t>
+            </w:r>
+            <w:proofErr w:type="spellEnd"/>
+            <w:r>
+              <w:rPr>
+                <w:rFonts w:ascii="Times New Roman" w:hAnsi="Times New Roman"/>
+                <w:sz w:val="21"/>
+                <w:szCs w:val="21"/>
+                <w:lang w:val="en-US"/>
+              </w:rPr>
+              <w:t xml:space="preserve">, body corporate and Government </w:t>
+            </w:r>
+            <w:proofErr w:type="spellStart"/>
+            <w:r>
+              <w:rPr>
+                <w:rFonts w:ascii="Times New Roman" w:hAnsi="Times New Roman"/>
+                <w:sz w:val="21"/>
+                <w:szCs w:val="21"/>
+                <w:lang w:val="en-US"/>
+              </w:rPr>
+              <w:t>organisations</w:t>
+            </w:r>
+            <w:proofErr w:type="spellEnd"/>
+            <w:r>
+              <w:rPr>
+                <w:rFonts w:ascii="Times New Roman" w:hAnsi="Times New Roman"/>
+                <w:sz w:val="21"/>
+                <w:szCs w:val="21"/>
+                <w:lang w:val="en-US"/>
+              </w:rPr>
+              <w:t xml:space="preserve"> to CERT-In </w:t>
             </w:r>
             <w:proofErr w:type="gramStart"/>
             <w:r>
@@ -13094,6 +13570,7 @@
         </w:rPr>
         <w:t xml:space="preserve"> All Service providers, intermediaries, data </w:t>
       </w:r>
+      <w:proofErr w:type="spellStart"/>
       <w:r>
         <w:rPr>
           <w:rFonts w:ascii="Times New Roman" w:eastAsia="Helvetica" w:hAnsi="Times New Roman" w:cs="Times New Roman"/>
@@ -13103,6 +13580,7 @@
         </w:rPr>
         <w:t>centers</w:t>
       </w:r>
+      <w:proofErr w:type="spellEnd"/>
       <w:r>
         <w:rPr>
           <w:rFonts w:ascii="Times New Roman" w:eastAsia="Helvetica" w:hAnsi="Times New Roman" w:cs="Times New Roman"/>
@@ -13393,7 +13871,23 @@
           <w:color w:val="0070C0"/>
         </w:rPr>
         <w:lastRenderedPageBreak/>
-        <w:t>{{r page_break}}</w:t>
+        <w:t xml:space="preserve">{{r </w:t>
+      </w:r>
+      <w:proofErr w:type="spellStart"/>
+      <w:r>
+        <w:rPr>
+          <w:rFonts w:ascii="Times New Roman" w:hAnsi="Times New Roman"/>
+          <w:color w:val="0070C0"/>
+        </w:rPr>
+        <w:t>page_break</w:t>
+      </w:r>
+      <w:proofErr w:type="spellEnd"/>
+      <w:r>
+        <w:rPr>
+          <w:rFonts w:ascii="Times New Roman" w:hAnsi="Times New Roman"/>
+          <w:color w:val="0070C0"/>
+        </w:rPr>
+        <w:t>}}</w:t>
       </w:r>
     </w:p>
     <w:p>
@@ -13429,7 +13923,23 @@
           <w:rFonts w:ascii="Times New Roman" w:hAnsi="Times New Roman"/>
           <w:color w:val="0070C0"/>
         </w:rPr>
-        <w:t>{% endfor %}</w:t>
+        <w:t xml:space="preserve">{% </w:t>
+      </w:r>
+      <w:proofErr w:type="spellStart"/>
+      <w:r>
+        <w:rPr>
+          <w:rFonts w:ascii="Times New Roman" w:hAnsi="Times New Roman"/>
+          <w:color w:val="0070C0"/>
+        </w:rPr>
+        <w:t>endfor</w:t>
+      </w:r>
+      <w:proofErr w:type="spellEnd"/>
+      <w:r>
+        <w:rPr>
+          <w:rFonts w:ascii="Times New Roman" w:hAnsi="Times New Roman"/>
+          <w:color w:val="0070C0"/>
+        </w:rPr>
+        <w:t xml:space="preserve"> %}</w:t>
       </w:r>
       <w:r>
         <w:rPr>
@@ -13826,7 +14336,7 @@
         </mc:Choice>
         <mc:Fallback>
           <w:pict>
-            <v:line w14:anchorId="1B732BA7" id="Straight Connector 3" o:spid="_x0000_s1026" style="position:absolute;z-index:251661312;visibility:visible;mso-wrap-style:square;mso-width-percent:0;mso-height-percent:0;mso-wrap-distance-left:9pt;mso-wrap-distance-top:0;mso-wrap-distance-right:9pt;mso-wrap-distance-bottom:0;mso-position-horizontal:absolute;mso-position-horizontal-relative:text;mso-position-vertical:absolute;mso-position-vertical-relative:text;mso-width-percent:0;mso-height-percent:0;mso-width-relative:margin;mso-height-relative:margin" from="1.45pt,-22.7pt" to="511.45pt,-21.8pt" o:gfxdata="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" strokecolor="#5b9bd5 [3204]" strokeweight="1.5pt">
+            <v:line w14:anchorId="756DA28C" id="Straight Connector 3" o:spid="_x0000_s1026" style="position:absolute;z-index:251661312;visibility:visible;mso-wrap-style:square;mso-width-percent:0;mso-height-percent:0;mso-wrap-distance-left:9pt;mso-wrap-distance-top:0;mso-wrap-distance-right:9pt;mso-wrap-distance-bottom:0;mso-position-horizontal:absolute;mso-position-horizontal-relative:text;mso-position-vertical:absolute;mso-position-vertical-relative:text;mso-width-percent:0;mso-height-percent:0;mso-width-relative:margin;mso-height-relative:margin" from="1.45pt,-22.7pt" to="511.45pt,-21.8pt" o:gfxdata="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" strokecolor="#5b9bd5 [3204]" strokeweight="1.5pt">
               <v:stroke joinstyle="miter"/>
             </v:line>
           </w:pict>
@@ -16317,6 +16827,8 @@
     <w:rsid w:val="0020779B"/>
     <w:rsid w:val="002C110A"/>
     <w:rsid w:val="00365686"/>
+    <w:rsid w:val="003A1286"/>
+    <w:rsid w:val="00500DB7"/>
     <w:rsid w:val="00645778"/>
     <w:rsid w:val="00693434"/>
     <w:rsid w:val="007A724C"/>

</xml_diff>

<commit_message>
new filed in customer
</commit_message>
<xml_diff>
--- a/templates/report.docx
+++ b/templates/report.docx
@@ -188,7 +188,7 @@
           </mc:Choice>
           <mc:Fallback>
             <w:pict>
-              <v:group w14:anchorId="63630C7A" id="Group 11" o:spid="_x0000_s1026" alt="Hexagonal shapes" style="position:absolute;margin-left:322.3pt;margin-top:-127.95pt;width:343.55pt;height:376.3pt;z-index:251655680" coordsize="43631,47788" o:gfxdata="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">
+              <v:group w14:anchorId="5200F29D" id="Group 11" o:spid="_x0000_s1026" alt="Hexagonal shapes" style="position:absolute;margin-left:322.3pt;margin-top:-127.95pt;width:343.55pt;height:376.3pt;z-index:251655680" coordsize="43631,47788" o:gfxdata="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">
                 <v:shapetype id="_x0000_t75" coordsize="21600,21600" o:spt="75" o:preferrelative="t" path="m@4@5l@4@11@9@11@9@5xe" filled="f" stroked="f">
                   <v:stroke joinstyle="miter"/>
                   <v:formulas>
@@ -4748,7 +4748,7 @@
         </w:trPr>
         <w:tc>
           <w:tcPr>
-            <w:tcW w:w="404" w:type="pct"/>
+            <w:tcW w:w="403" w:type="pct"/>
           </w:tcPr>
           <w:p>
             <w:pPr>
@@ -4956,7 +4956,7 @@
         </w:trPr>
         <w:tc>
           <w:tcPr>
-            <w:tcW w:w="404" w:type="pct"/>
+            <w:tcW w:w="403" w:type="pct"/>
             <w:vAlign w:val="center"/>
           </w:tcPr>
           <w:p>
@@ -4993,6 +4993,60 @@
                 <w:szCs w:val="24"/>
               </w:rPr>
             </w:pPr>
+            <w:proofErr w:type="gramStart"/>
+            <w:r>
+              <w:rPr>
+                <w:rFonts w:ascii="Times New Roman" w:hAnsi="Times New Roman" w:cs="Times New Roman"/>
+                <w:b/>
+                <w:bCs/>
+                <w:sz w:val="24"/>
+                <w:szCs w:val="24"/>
+              </w:rPr>
+              <w:t xml:space="preserve">{{ </w:t>
+            </w:r>
+            <w:proofErr w:type="spellStart"/>
+            <w:r>
+              <w:rPr>
+                <w:rFonts w:ascii="Times New Roman" w:hAnsi="Times New Roman" w:cs="Times New Roman"/>
+                <w:b/>
+                <w:bCs/>
+                <w:sz w:val="24"/>
+                <w:szCs w:val="24"/>
+              </w:rPr>
+              <w:t>b</w:t>
+            </w:r>
+            <w:proofErr w:type="gramEnd"/>
+            <w:r>
+              <w:rPr>
+                <w:rFonts w:ascii="Times New Roman" w:hAnsi="Times New Roman" w:cs="Times New Roman"/>
+                <w:b/>
+                <w:bCs/>
+                <w:sz w:val="24"/>
+                <w:szCs w:val="24"/>
+              </w:rPr>
+              <w:t>.</w:t>
+            </w:r>
+            <w:r>
+              <w:rPr>
+                <w:rFonts w:ascii="Times New Roman" w:hAnsi="Times New Roman" w:cs="Times New Roman"/>
+                <w:b/>
+                <w:bCs/>
+                <w:sz w:val="24"/>
+                <w:szCs w:val="24"/>
+              </w:rPr>
+              <w:t>full_name</w:t>
+            </w:r>
+            <w:proofErr w:type="spellEnd"/>
+            <w:r>
+              <w:rPr>
+                <w:rFonts w:ascii="Times New Roman" w:hAnsi="Times New Roman" w:cs="Times New Roman"/>
+                <w:b/>
+                <w:bCs/>
+                <w:sz w:val="24"/>
+                <w:szCs w:val="24"/>
+              </w:rPr>
+              <w:t>}}</w:t>
+            </w:r>
           </w:p>
         </w:tc>
         <w:tc>
@@ -5011,6 +5065,60 @@
                 <w:szCs w:val="24"/>
               </w:rPr>
             </w:pPr>
+            <w:proofErr w:type="gramStart"/>
+            <w:r>
+              <w:rPr>
+                <w:rFonts w:ascii="Times New Roman" w:hAnsi="Times New Roman" w:cs="Times New Roman"/>
+                <w:b/>
+                <w:bCs/>
+                <w:sz w:val="24"/>
+                <w:szCs w:val="24"/>
+              </w:rPr>
+              <w:t xml:space="preserve">{{ </w:t>
+            </w:r>
+            <w:proofErr w:type="spellStart"/>
+            <w:r>
+              <w:rPr>
+                <w:rFonts w:ascii="Times New Roman" w:hAnsi="Times New Roman" w:cs="Times New Roman"/>
+                <w:b/>
+                <w:bCs/>
+                <w:sz w:val="24"/>
+                <w:szCs w:val="24"/>
+              </w:rPr>
+              <w:t>b</w:t>
+            </w:r>
+            <w:proofErr w:type="gramEnd"/>
+            <w:r>
+              <w:rPr>
+                <w:rFonts w:ascii="Times New Roman" w:hAnsi="Times New Roman" w:cs="Times New Roman"/>
+                <w:b/>
+                <w:bCs/>
+                <w:sz w:val="24"/>
+                <w:szCs w:val="24"/>
+              </w:rPr>
+              <w:t>.</w:t>
+            </w:r>
+            <w:r>
+              <w:rPr>
+                <w:rFonts w:ascii="Times New Roman" w:hAnsi="Times New Roman" w:cs="Times New Roman"/>
+                <w:b/>
+                <w:bCs/>
+                <w:sz w:val="24"/>
+                <w:szCs w:val="24"/>
+              </w:rPr>
+              <w:t>position</w:t>
+            </w:r>
+            <w:proofErr w:type="spellEnd"/>
+            <w:r>
+              <w:rPr>
+                <w:rFonts w:ascii="Times New Roman" w:hAnsi="Times New Roman" w:cs="Times New Roman"/>
+                <w:b/>
+                <w:bCs/>
+                <w:sz w:val="24"/>
+                <w:szCs w:val="24"/>
+              </w:rPr>
+              <w:t>}}</w:t>
+            </w:r>
           </w:p>
         </w:tc>
         <w:tc>
@@ -5027,6 +5135,111 @@
                 <w:szCs w:val="24"/>
               </w:rPr>
             </w:pPr>
+            <w:proofErr w:type="gramStart"/>
+            <w:r>
+              <w:rPr>
+                <w:rFonts w:ascii="Times New Roman" w:hAnsi="Times New Roman" w:cs="Times New Roman"/>
+                <w:sz w:val="24"/>
+                <w:szCs w:val="24"/>
+              </w:rPr>
+              <w:t xml:space="preserve">{{ </w:t>
+            </w:r>
+            <w:proofErr w:type="spellStart"/>
+            <w:r>
+              <w:rPr>
+                <w:rFonts w:ascii="Times New Roman" w:hAnsi="Times New Roman" w:cs="Times New Roman"/>
+                <w:sz w:val="24"/>
+                <w:szCs w:val="24"/>
+              </w:rPr>
+              <w:t>b</w:t>
+            </w:r>
+            <w:proofErr w:type="gramEnd"/>
+            <w:r>
+              <w:rPr>
+                <w:rFonts w:ascii="Times New Roman" w:hAnsi="Times New Roman" w:cs="Times New Roman"/>
+                <w:sz w:val="24"/>
+                <w:szCs w:val="24"/>
+              </w:rPr>
+              <w:t>.</w:t>
+            </w:r>
+            <w:r>
+              <w:rPr>
+                <w:rFonts w:ascii="Times New Roman" w:hAnsi="Times New Roman" w:cs="Times New Roman"/>
+                <w:sz w:val="24"/>
+                <w:szCs w:val="24"/>
+              </w:rPr>
+              <w:t>email</w:t>
+            </w:r>
+            <w:proofErr w:type="spellEnd"/>
+            <w:r>
+              <w:rPr>
+                <w:rFonts w:ascii="Times New Roman" w:hAnsi="Times New Roman" w:cs="Times New Roman"/>
+                <w:sz w:val="24"/>
+                <w:szCs w:val="24"/>
+              </w:rPr>
+              <w:t>}}</w:t>
+            </w:r>
+          </w:p>
+          <w:p>
+            <w:pPr>
+              <w:spacing w:beforeLines="20" w:before="48" w:afterLines="14" w:after="33" w:line="240" w:lineRule="auto"/>
+              <w:jc w:val="both"/>
+              <w:rPr>
+                <w:rFonts w:ascii="Times New Roman" w:hAnsi="Times New Roman" w:cs="Times New Roman"/>
+                <w:sz w:val="24"/>
+                <w:szCs w:val="24"/>
+              </w:rPr>
+            </w:pPr>
+          </w:p>
+          <w:p>
+            <w:pPr>
+              <w:spacing w:beforeLines="20" w:before="48" w:afterLines="14" w:after="33" w:line="240" w:lineRule="auto"/>
+              <w:jc w:val="both"/>
+              <w:rPr>
+                <w:rFonts w:ascii="Times New Roman" w:hAnsi="Times New Roman" w:cs="Times New Roman"/>
+                <w:sz w:val="24"/>
+                <w:szCs w:val="24"/>
+              </w:rPr>
+            </w:pPr>
+          </w:p>
+          <w:p>
+            <w:pPr>
+              <w:spacing w:beforeLines="20" w:before="48" w:afterLines="14" w:after="33" w:line="240" w:lineRule="auto"/>
+              <w:jc w:val="both"/>
+              <w:rPr>
+                <w:rFonts w:ascii="Times New Roman" w:hAnsi="Times New Roman" w:cs="Times New Roman"/>
+                <w:sz w:val="24"/>
+                <w:szCs w:val="24"/>
+              </w:rPr>
+            </w:pPr>
+            <w:proofErr w:type="gramStart"/>
+            <w:r>
+              <w:rPr>
+                <w:rFonts w:ascii="Times New Roman" w:hAnsi="Times New Roman" w:cs="Times New Roman"/>
+                <w:sz w:val="24"/>
+                <w:szCs w:val="24"/>
+              </w:rPr>
+              <w:t xml:space="preserve">{{ </w:t>
+            </w:r>
+            <w:proofErr w:type="spellStart"/>
+            <w:r>
+              <w:rPr>
+                <w:rFonts w:ascii="Times New Roman" w:hAnsi="Times New Roman" w:cs="Times New Roman"/>
+                <w:sz w:val="24"/>
+                <w:szCs w:val="24"/>
+              </w:rPr>
+              <w:t>endfor</w:t>
+            </w:r>
+            <w:proofErr w:type="spellEnd"/>
+            <w:proofErr w:type="gramEnd"/>
+            <w:r>
+              <w:rPr>
+                <w:rFonts w:ascii="Times New Roman" w:hAnsi="Times New Roman" w:cs="Times New Roman"/>
+                <w:sz w:val="24"/>
+                <w:szCs w:val="24"/>
+              </w:rPr>
+              <w:t xml:space="preserve"> }}</w:t>
+            </w:r>
           </w:p>
         </w:tc>
         <w:tc>
@@ -5071,250 +5284,22 @@
           </w:p>
         </w:tc>
       </w:tr>
-      <w:tr>
-        <w:trPr>
-          <w:trHeight w:val="597"/>
-        </w:trPr>
-        <w:tc>
-          <w:tcPr>
-            <w:tcW w:w="404" w:type="pct"/>
-            <w:vAlign w:val="center"/>
-          </w:tcPr>
-          <w:p>
-            <w:pPr>
-              <w:numPr>
-                <w:ilvl w:val="0"/>
-                <w:numId w:val="1"/>
-              </w:numPr>
-              <w:spacing w:beforeLines="20" w:before="48" w:afterLines="14" w:after="33" w:line="240" w:lineRule="auto"/>
-              <w:jc w:val="center"/>
-              <w:rPr>
-                <w:rFonts w:ascii="Times New Roman" w:hAnsi="Times New Roman" w:cs="Times New Roman"/>
-                <w:b/>
-                <w:bCs/>
-                <w:sz w:val="24"/>
-                <w:szCs w:val="24"/>
-                <w:lang w:val="en-US"/>
-              </w:rPr>
-            </w:pPr>
-          </w:p>
-        </w:tc>
-        <w:tc>
-          <w:tcPr>
-            <w:tcW w:w="1034" w:type="pct"/>
-          </w:tcPr>
-          <w:p>
-            <w:pPr>
-              <w:spacing w:beforeLines="20" w:before="48" w:afterLines="14" w:after="33" w:line="240" w:lineRule="auto"/>
-              <w:jc w:val="both"/>
-              <w:rPr>
-                <w:rFonts w:ascii="Times New Roman" w:hAnsi="Times New Roman" w:cs="Times New Roman"/>
-                <w:b/>
-                <w:bCs/>
-                <w:sz w:val="24"/>
-                <w:szCs w:val="24"/>
-                <w:lang w:val="en-US"/>
-              </w:rPr>
-            </w:pPr>
-          </w:p>
-        </w:tc>
-        <w:tc>
-          <w:tcPr>
-            <w:tcW w:w="773" w:type="pct"/>
-          </w:tcPr>
-          <w:p>
-            <w:pPr>
-              <w:spacing w:beforeLines="20" w:before="48" w:afterLines="14" w:after="33" w:line="240" w:lineRule="auto"/>
-              <w:jc w:val="both"/>
-              <w:rPr>
-                <w:rFonts w:ascii="Times New Roman" w:hAnsi="Times New Roman" w:cs="Times New Roman"/>
-                <w:b/>
-                <w:bCs/>
-                <w:sz w:val="24"/>
-                <w:szCs w:val="24"/>
-              </w:rPr>
-            </w:pPr>
-          </w:p>
-        </w:tc>
-        <w:tc>
-          <w:tcPr>
-            <w:tcW w:w="627" w:type="pct"/>
-          </w:tcPr>
-          <w:p>
-            <w:pPr>
-              <w:spacing w:beforeLines="20" w:before="48" w:afterLines="14" w:after="33" w:line="240" w:lineRule="auto"/>
-              <w:jc w:val="both"/>
-              <w:rPr>
-                <w:rFonts w:ascii="Times New Roman" w:hAnsi="Times New Roman" w:cs="Times New Roman"/>
-                <w:b/>
-                <w:bCs/>
-                <w:sz w:val="24"/>
-                <w:szCs w:val="24"/>
-              </w:rPr>
-            </w:pPr>
-          </w:p>
-        </w:tc>
-        <w:tc>
-          <w:tcPr>
-            <w:tcW w:w="1213" w:type="pct"/>
-          </w:tcPr>
-          <w:p>
-            <w:pPr>
-              <w:numPr>
-                <w:ilvl w:val="0"/>
-                <w:numId w:val="2"/>
-              </w:numPr>
-              <w:spacing w:beforeLines="20" w:before="48" w:afterLines="14" w:after="33" w:line="240" w:lineRule="auto"/>
-              <w:jc w:val="both"/>
-              <w:rPr>
-                <w:rFonts w:ascii="Times New Roman" w:hAnsi="Times New Roman" w:cs="Times New Roman"/>
-                <w:sz w:val="24"/>
-                <w:szCs w:val="24"/>
-              </w:rPr>
-            </w:pPr>
-          </w:p>
-        </w:tc>
-        <w:tc>
-          <w:tcPr>
-            <w:tcW w:w="949" w:type="pct"/>
-          </w:tcPr>
-          <w:p>
-            <w:pPr>
-              <w:spacing w:beforeLines="20" w:before="48" w:afterLines="14" w:after="33" w:line="240" w:lineRule="auto"/>
-              <w:jc w:val="both"/>
-              <w:rPr>
-                <w:rFonts w:ascii="Times New Roman" w:hAnsi="Times New Roman" w:cs="Times New Roman"/>
-                <w:sz w:val="24"/>
-                <w:szCs w:val="24"/>
-                <w:lang w:val="en-US"/>
-              </w:rPr>
-            </w:pPr>
-          </w:p>
-        </w:tc>
-      </w:tr>
-      <w:tr>
-        <w:trPr>
-          <w:trHeight w:val="690"/>
-        </w:trPr>
-        <w:tc>
-          <w:tcPr>
-            <w:tcW w:w="404" w:type="pct"/>
-            <w:vAlign w:val="center"/>
-          </w:tcPr>
-          <w:p>
-            <w:pPr>
-              <w:numPr>
-                <w:ilvl w:val="0"/>
-                <w:numId w:val="1"/>
-              </w:numPr>
-              <w:spacing w:beforeLines="20" w:before="48" w:afterLines="14" w:after="33" w:line="240" w:lineRule="auto"/>
-              <w:jc w:val="center"/>
-              <w:rPr>
-                <w:rFonts w:ascii="Times New Roman" w:hAnsi="Times New Roman" w:cs="Times New Roman"/>
-                <w:b/>
-                <w:bCs/>
-                <w:sz w:val="24"/>
-                <w:szCs w:val="24"/>
-                <w:lang w:val="en-US"/>
-              </w:rPr>
-            </w:pPr>
-          </w:p>
-        </w:tc>
-        <w:tc>
-          <w:tcPr>
-            <w:tcW w:w="1034" w:type="pct"/>
-          </w:tcPr>
-          <w:p>
-            <w:pPr>
-              <w:spacing w:beforeLines="20" w:before="48" w:afterLines="14" w:after="33" w:line="240" w:lineRule="auto"/>
-              <w:jc w:val="both"/>
-              <w:rPr>
-                <w:rFonts w:ascii="Times New Roman" w:hAnsi="Times New Roman" w:cs="Times New Roman"/>
-                <w:b/>
-                <w:bCs/>
-                <w:sz w:val="24"/>
-                <w:szCs w:val="24"/>
-                <w:lang w:val="en-US"/>
-              </w:rPr>
-            </w:pPr>
-          </w:p>
-        </w:tc>
-        <w:tc>
-          <w:tcPr>
-            <w:tcW w:w="773" w:type="pct"/>
-            <w:shd w:val="clear" w:color="auto" w:fill="auto"/>
-          </w:tcPr>
-          <w:p>
-            <w:pPr>
-              <w:spacing w:beforeLines="20" w:before="48" w:afterLines="14" w:after="33" w:line="240" w:lineRule="auto"/>
-              <w:jc w:val="both"/>
-              <w:rPr>
-                <w:rFonts w:ascii="Times New Roman" w:hAnsi="Times New Roman" w:cs="Times New Roman"/>
-                <w:b/>
-                <w:bCs/>
-                <w:sz w:val="24"/>
-                <w:szCs w:val="24"/>
-              </w:rPr>
-            </w:pPr>
-          </w:p>
-        </w:tc>
-        <w:tc>
-          <w:tcPr>
-            <w:tcW w:w="627" w:type="pct"/>
-          </w:tcPr>
-          <w:p>
-            <w:pPr>
-              <w:spacing w:beforeLines="20" w:before="48" w:afterLines="14" w:after="33" w:line="240" w:lineRule="auto"/>
-              <w:jc w:val="both"/>
-              <w:rPr>
-                <w:rFonts w:ascii="Times New Roman" w:hAnsi="Times New Roman" w:cs="Times New Roman"/>
-                <w:b/>
-                <w:bCs/>
-                <w:sz w:val="24"/>
-                <w:szCs w:val="24"/>
-              </w:rPr>
-            </w:pPr>
-          </w:p>
-        </w:tc>
-        <w:tc>
-          <w:tcPr>
-            <w:tcW w:w="1213" w:type="pct"/>
-          </w:tcPr>
-          <w:p>
-            <w:pPr>
-              <w:numPr>
-                <w:ilvl w:val="0"/>
-                <w:numId w:val="2"/>
-              </w:numPr>
-              <w:spacing w:beforeLines="20" w:before="48" w:afterLines="14" w:after="33" w:line="240" w:lineRule="auto"/>
-              <w:jc w:val="both"/>
-              <w:rPr>
-                <w:rFonts w:ascii="Times New Roman" w:hAnsi="Times New Roman" w:cs="Times New Roman"/>
-                <w:sz w:val="24"/>
-                <w:szCs w:val="24"/>
-              </w:rPr>
-            </w:pPr>
-          </w:p>
-        </w:tc>
-        <w:tc>
-          <w:tcPr>
-            <w:tcW w:w="949" w:type="pct"/>
-          </w:tcPr>
-          <w:p>
-            <w:pPr>
-              <w:spacing w:beforeLines="20" w:before="48" w:afterLines="14" w:after="33" w:line="240" w:lineRule="auto"/>
-              <w:jc w:val="both"/>
-              <w:rPr>
-                <w:rFonts w:ascii="Times New Roman" w:hAnsi="Times New Roman" w:cs="Times New Roman"/>
-                <w:sz w:val="24"/>
-                <w:szCs w:val="24"/>
-              </w:rPr>
-            </w:pPr>
-          </w:p>
-        </w:tc>
-      </w:tr>
     </w:tbl>
-    <w:p/>
+    <w:p>
+      <w:r>
+        <w:t xml:space="preserve">{% for b in </w:t>
+      </w:r>
+      <w:proofErr w:type="spellStart"/>
+      <w:r>
+        <w:t>customeruser</w:t>
+      </w:r>
+      <w:proofErr w:type="spellEnd"/>
+    </w:p>
+    <w:p>
+      <w:r>
+        <w:t>%}</w:t>
+      </w:r>
+    </w:p>
     <w:p>
       <w:pPr>
         <w:rPr>
@@ -14145,7 +14130,7 @@
               </mc:Choice>
               <mc:Fallback>
                 <w:pict>
-                  <v:line w14:anchorId="73C55840" id="Straight Connector 3" o:spid="_x0000_s1026" style="position:absolute;z-index:251663360;visibility:visible;mso-wrap-style:square;mso-wrap-distance-left:9pt;mso-wrap-distance-top:0;mso-wrap-distance-right:9pt;mso-wrap-distance-bottom:0;mso-position-horizontal:absolute;mso-position-horizontal-relative:text;mso-position-vertical:absolute;mso-position-vertical-relative:text" from="-4.75pt,-1.15pt" to="505.25pt,-.25pt" o:gfxdata="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" strokecolor="#5b9bd5 [3204]" strokeweight="1.5pt">
+                  <v:line w14:anchorId="0DCEA961" id="Straight Connector 3" o:spid="_x0000_s1026" style="position:absolute;z-index:251663360;visibility:visible;mso-wrap-style:square;mso-wrap-distance-left:9pt;mso-wrap-distance-top:0;mso-wrap-distance-right:9pt;mso-wrap-distance-bottom:0;mso-position-horizontal:absolute;mso-position-horizontal-relative:text;mso-position-vertical:absolute;mso-position-vertical-relative:text" from="-4.75pt,-1.15pt" to="505.25pt,-.25pt" o:gfxdata="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" strokecolor="#5b9bd5 [3204]" strokeweight="1.5pt">
                     <v:stroke joinstyle="miter"/>
                   </v:line>
                 </w:pict>
@@ -15714,7 +15699,6 @@
   <w:style w:type="character" w:default="1" w:styleId="DefaultParagraphFont">
     <w:name w:val="Default Paragraph Font"/>
     <w:uiPriority w:val="1"/>
-    <w:semiHidden/>
     <w:unhideWhenUsed/>
   </w:style>
   <w:style w:type="table" w:default="1" w:styleId="TableNormal">
@@ -16941,6 +16925,7 @@
   <w:rsids>
     <w:rsidRoot w:val="007A724C"/>
     <w:rsid w:val="000758D0"/>
+    <w:rsid w:val="00084CFB"/>
     <w:rsid w:val="001C49FC"/>
     <w:rsid w:val="00275B0F"/>
     <w:rsid w:val="00283422"/>
@@ -16959,7 +16944,6 @@
     <w:rsid w:val="00C35E81"/>
     <w:rsid w:val="00C819EC"/>
     <w:rsid w:val="00CE6424"/>
-    <w:rsid w:val="00CF5B75"/>
     <w:rsid w:val="00D44B99"/>
     <w:rsid w:val="00D86D35"/>
     <w:rsid w:val="00E253B3"/>

</xml_diff>